<commit_message>
add wqm_src (ignore data & result)
</commit_message>
<xml_diff>
--- a/document/实训计划_王子昂_余连玮.docx
+++ b/document/实训计划_王子昂_余连玮.docx
@@ -107,6 +107,55 @@
           <w:rFonts w:hint="eastAsia" w:ascii="微软雅黑" w:hAnsi="微软雅黑" w:eastAsia="微软雅黑" w:cs="微软雅黑"/>
         </w:rPr>
       </w:pPr>
+    </w:p>
+    <w:p>
+      <w:pPr>
+        <w:keepNext w:val="0"/>
+        <w:keepLines w:val="0"/>
+        <w:widowControl/>
+        <w:suppressLineNumbers w:val="0"/>
+        <w:jc w:val="left"/>
+        <w:rPr>
+          <w:rFonts w:hint="eastAsia" w:ascii="微软雅黑" w:hAnsi="微软雅黑" w:eastAsia="微软雅黑" w:cs="微软雅黑"/>
+          <w:sz w:val="24"/>
+          <w:szCs w:val="24"/>
+        </w:rPr>
+      </w:pPr>
+      <w:r>
+        <w:rPr>
+          <w:rFonts w:hint="eastAsia" w:ascii="微软雅黑" w:hAnsi="微软雅黑" w:eastAsia="微软雅黑" w:cs="微软雅黑"/>
+          <w:sz w:val="24"/>
+          <w:szCs w:val="24"/>
+        </w:rPr>
+        <w:t>内容：</w:t>
+      </w:r>
+      <w:r>
+        <w:rPr>
+          <w:rFonts w:hint="eastAsia" w:ascii="微软雅黑" w:hAnsi="微软雅黑" w:eastAsia="微软雅黑" w:cs="微软雅黑"/>
+          <w:b w:val="0"/>
+          <w:i w:val="0"/>
+          <w:caps w:val="0"/>
+          <w:color w:val="000000"/>
+          <w:spacing w:val="0"/>
+          <w:kern w:val="0"/>
+          <w:sz w:val="24"/>
+          <w:szCs w:val="24"/>
+          <w:u w:val="none"/>
+          <w:shd w:val="clear" w:fill="FFFFFF"/>
+          <w:lang w:val="en-US" w:eastAsia="zh-CN" w:bidi="ar"/>
+        </w:rPr>
+        <w:t>食品安全事件检测与舆情分析</w:t>
+      </w:r>
+    </w:p>
+    <w:p>
+      <w:pPr>
+        <w:snapToGrid w:val="0"/>
+        <w:rPr>
+          <w:rFonts w:hint="eastAsia" w:ascii="微软雅黑" w:hAnsi="微软雅黑" w:eastAsia="微软雅黑" w:cs="微软雅黑"/>
+        </w:rPr>
+      </w:pPr>
+      <w:bookmarkStart w:id="0" w:name="_GoBack"/>
+      <w:bookmarkEnd w:id="0"/>
     </w:p>
     <w:p>
       <w:pPr>
@@ -434,31 +483,7 @@
           <w:sz w:val="24"/>
           <w:szCs w:val="24"/>
         </w:rPr>
-        <w:t>王子昂：配置环境，跑通</w:t>
-      </w:r>
-      <w:r>
-        <w:rPr>
-          <w:rFonts w:hint="eastAsia" w:ascii="微软雅黑" w:hAnsi="微软雅黑" w:eastAsia="微软雅黑" w:cs="微软雅黑"/>
-          <w:sz w:val="24"/>
-          <w:szCs w:val="24"/>
-        </w:rPr>
-        <w:t>《</w:t>
-      </w:r>
-      <w:r>
-        <w:rPr>
-          <w:rFonts w:hint="eastAsia" w:ascii="微软雅黑" w:hAnsi="微软雅黑" w:eastAsia="微软雅黑" w:cs="微软雅黑"/>
-          <w:sz w:val="24"/>
-          <w:szCs w:val="24"/>
-        </w:rPr>
-        <w:t>基于网络数据的食品安全事件检测与分析</w:t>
-      </w:r>
-      <w:r>
-        <w:rPr>
-          <w:rFonts w:hint="eastAsia" w:ascii="微软雅黑" w:hAnsi="微软雅黑" w:eastAsia="微软雅黑" w:cs="微软雅黑"/>
-          <w:sz w:val="24"/>
-          <w:szCs w:val="24"/>
-        </w:rPr>
-        <w:t>》（邓娜）涉及的代码，包括命名实体识别代码、事件分析代码、事件检测代码，理解代码结构和实现方式，方便进行进一步的开发。</w:t>
+        <w:t>王子昂：配置环境，跑通《基于网络数据的食品安全事件检测与分析》（邓娜）涉及的代码，包括命名实体识别代码、事件分析代码、事件检测代码，理解代码结构和实现方式，方便进行进一步的开发。</w:t>
       </w:r>
     </w:p>
     <w:p>
@@ -836,23 +861,7 @@
           <w:sz w:val="24"/>
           <w:szCs w:val="24"/>
         </w:rPr>
-        <w:t>王子昂：复现《</w:t>
-      </w:r>
-      <w:r>
-        <w:rPr>
-          <w:rFonts w:hint="eastAsia" w:ascii="微软雅黑" w:hAnsi="微软雅黑" w:eastAsia="微软雅黑" w:cs="微软雅黑"/>
-          <w:sz w:val="24"/>
-          <w:szCs w:val="24"/>
-        </w:rPr>
-        <w:t>社交网络推文情感分类系统的设计与实现</w:t>
-      </w:r>
-      <w:r>
-        <w:rPr>
-          <w:rFonts w:hint="eastAsia" w:ascii="微软雅黑" w:hAnsi="微软雅黑" w:eastAsia="微软雅黑" w:cs="微软雅黑"/>
-          <w:sz w:val="24"/>
-          <w:szCs w:val="24"/>
-        </w:rPr>
-        <w:t>》中的图像情感分类算法</w:t>
+        <w:t>王子昂：复现《社交网络推文情感分类系统的设计与实现》中的图像情感分类算法</w:t>
       </w:r>
     </w:p>
     <w:p>
@@ -1090,8 +1099,6 @@
         </w:rPr>
         <w:t>输出：得到一个完整的食品安全事件检测与分析系统：采集文本、视频、音频数据，进行事件检测与提取，最终对相关社交网络的推文进行细粒度的情感分析。</w:t>
       </w:r>
-      <w:bookmarkStart w:id="0" w:name="_GoBack"/>
-      <w:bookmarkEnd w:id="0"/>
     </w:p>
     <w:sectPr>
       <w:pgSz w:w="11906" w:h="16838"/>
@@ -1406,7 +1413,6 @@
     <w:lsdException w:unhideWhenUsed="0" w:uiPriority="63" w:semiHidden="0" w:name="Medium Shading 1 Accent 1"/>
     <w:lsdException w:unhideWhenUsed="0" w:uiPriority="64" w:semiHidden="0" w:name="Medium Shading 2 Accent 1"/>
     <w:lsdException w:unhideWhenUsed="0" w:uiPriority="65" w:semiHidden="0" w:name="Medium List 1 Accent 1"/>
-    <w:lsdException w:qFormat="1" w:unhideWhenUsed="0" w:uiPriority="34" w:semiHidden="0" w:name="List Paragraph"/>
     <w:lsdException w:unhideWhenUsed="0" w:uiPriority="66" w:semiHidden="0" w:name="Medium List 2 Accent 1"/>
     <w:lsdException w:unhideWhenUsed="0" w:uiPriority="67" w:semiHidden="0" w:name="Medium Grid 1 Accent 1"/>
     <w:lsdException w:unhideWhenUsed="0" w:uiPriority="68" w:semiHidden="0" w:name="Medium Grid 2 Accent 1"/>
@@ -1502,16 +1508,14 @@
       <w:lang w:val="en-US" w:eastAsia="zh-CN" w:bidi="ar-SA"/>
     </w:rPr>
   </w:style>
-  <w:style w:type="character" w:default="1" w:styleId="6">
+  <w:style w:type="character" w:default="1" w:styleId="4">
     <w:name w:val="Default Paragraph Font"/>
-    <w:semiHidden/>
     <w:unhideWhenUsed/>
     <w:qFormat/>
     <w:uiPriority w:val="1"/>
   </w:style>
-  <w:style w:type="table" w:default="1" w:styleId="4">
+  <w:style w:type="table" w:default="1" w:styleId="5">
     <w:name w:val="Normal Table"/>
-    <w:semiHidden/>
     <w:unhideWhenUsed/>
     <w:qFormat/>
     <w:uiPriority w:val="99"/>
@@ -1568,9 +1572,9 @@
       <w:szCs w:val="18"/>
     </w:rPr>
   </w:style>
-  <w:style w:type="table" w:styleId="5">
+  <w:style w:type="table" w:styleId="6">
     <w:name w:val="Table Grid"/>
-    <w:basedOn w:val="4"/>
+    <w:basedOn w:val="5"/>
     <w:qFormat/>
     <w:uiPriority w:val="59"/>
     <w:pPr>
@@ -1591,7 +1595,7 @@
   </w:style>
   <w:style w:type="character" w:customStyle="1" w:styleId="7">
     <w:name w:val="页眉 字符"/>
-    <w:basedOn w:val="6"/>
+    <w:basedOn w:val="4"/>
     <w:link w:val="3"/>
     <w:semiHidden/>
     <w:qFormat/>
@@ -1603,7 +1607,7 @@
   </w:style>
   <w:style w:type="character" w:customStyle="1" w:styleId="8">
     <w:name w:val="页脚 字符"/>
-    <w:basedOn w:val="6"/>
+    <w:basedOn w:val="4"/>
     <w:link w:val="2"/>
     <w:semiHidden/>
     <w:qFormat/>
@@ -1613,7 +1617,7 @@
       <w:szCs w:val="18"/>
     </w:rPr>
   </w:style>
-  <w:style w:type="paragraph" w:styleId="9">
+  <w:style w:type="paragraph" w:customStyle="1" w:styleId="9">
     <w:name w:val="List Paragraph"/>
     <w:basedOn w:val="1"/>
     <w:qFormat/>
@@ -1915,20 +1919,10 @@
 </s:customData>
 </file>
 
-<file path=customXml/item2.xml><?xml version="1.0" encoding="utf-8"?>
-<b:Sources xmlns:w="http://schemas.openxmlformats.org/wordprocessingml/2006/main" xmlns:m="http://schemas.openxmlformats.org/officeDocument/2006/math" xmlns:r="http://schemas.openxmlformats.org/officeDocument/2006/relationships" xmlns:w14="http://schemas.microsoft.com/office/word/2010/wordml" xmlns:wp="http://schemas.openxmlformats.org/drawingml/2006/wordprocessingDrawing" xmlns:a="http://schemas.openxmlformats.org/drawingml/2006/main" xmlns:wp14="http://schemas.microsoft.com/office/word/2010/wordprocessingDrawing" xmlns:w15="http://schemas.microsoft.com/office/word/2012/wordml" xmlns:mc="http://schemas.openxmlformats.org/markup-compatibility/2006" xmlns:ns10="http://schemas.openxmlformats.org/schemaLibrary/2006/main" xmlns:wne="http://schemas.microsoft.com/office/word/2006/wordml" xmlns:c="http://schemas.openxmlformats.org/drawingml/2006/chart" xmlns:ns13="http://schemas.openxmlformats.org/drawingml/2006/chartDrawing" xmlns:dgm="http://schemas.openxmlformats.org/drawingml/2006/diagram" xmlns:pic="http://schemas.openxmlformats.org/drawingml/2006/picture" xmlns:xdr="http://schemas.openxmlformats.org/drawingml/2006/spreadsheetDrawing" xmlns:dsp="http://schemas.microsoft.com/office/drawing/2008/diagram" xmlns:v="urn:schemas-microsoft-com:vml" xmlns:o="urn:schemas-microsoft-com:office:office" xmlns:ns20="urn:schemas-microsoft-com:office:excel" xmlns:w10="urn:schemas-microsoft-com:office:word" xmlns:ns22="urn:schemas-microsoft-com:office:powerpoint" xmlns:ns24="http://schemas.microsoft.com/office/2006/coverPageProps" xmlns:odx="http://opendope.org/xpaths" xmlns:odc="http://opendope.org/conditions" xmlns:odq="http://opendope.org/questions" xmlns:oda="http://opendope.org/answers" xmlns:odi="http://opendope.org/components" xmlns:odgm="http://opendope.org/SmartArt/DataHierarchy" xmlns:b="http://schemas.openxmlformats.org/officeDocument/2006/bibliography" xmlns:wetp="http://schemas.microsoft.com/office/webextensions/taskpanes/2010/11" xmlns:we="http://schemas.microsoft.com/office/webextensions/webextension/2010/11" xmlns:ns34="http://schemas.openxmlformats.org/drawingml/2006/compatibility" xmlns:ns35="http://schemas.openxmlformats.org/drawingml/2006/lockedCanvas" SelectedStyle="\APASixthEditionOfficeOnline.xsl" StyleName="APA"/>
-</file>
-
 <file path=customXml/itemProps1.xml><?xml version="1.0" encoding="utf-8"?>
 <ds:datastoreItem xmlns:ds="http://schemas.openxmlformats.org/officeDocument/2006/customXml" ds:itemID="{B1977F7D-205B-4081-913C-38D41E755F92}">
   <ds:schemaRefs>
     <ds:schemaRef ds:uri="http://www.wps.cn/officeDocument/2013/wpsCustomData"/>
   </ds:schemaRefs>
 </ds:datastoreItem>
-</file>
-
-<file path=customXml/itemProps2.xml><?xml version="1.0" encoding="utf-8"?>
-<ds:datastoreItem xmlns:ds="http://schemas.openxmlformats.org/officeDocument/2006/customXml" ds:itemID="{519BC990-40FD-42B6-B8DA-69B41A76D25A}">
-  <ds:schemaRefs/>
-</ds:datastoreItem>
 </file>
</xml_diff>